<commit_message>
Document Model 1 Model 2
</commit_message>
<xml_diff>
--- a/Summary.docx
+++ b/Summary.docx
@@ -148,7 +148,6 @@
             <w:pPr>
               <w:jc w:val="right"/>
               <w:rPr>
-                <w:rFonts w:hint="cs"/>
                 <w:sz w:val="28"/>
                 <w:szCs w:val="28"/>
                 <w:rtl/>
@@ -229,7 +228,6 @@
             <w:pPr>
               <w:jc w:val="right"/>
               <w:rPr>
-                <w:rFonts w:hint="cs"/>
                 <w:sz w:val="28"/>
                 <w:szCs w:val="28"/>
                 <w:rtl/>
@@ -587,15 +585,7 @@
     </w:p>
     <w:p>
       <w:r>
-        <w:t>Revenue column has a string data type while it was representing money values (int/float for more accuracy</w:t>
-      </w:r>
-      <w:proofErr w:type="gramStart"/>
-      <w:r>
-        <w:t>)</w:t>
-      </w:r>
-      <w:proofErr w:type="gramEnd"/>
-      <w:r>
-        <w:t xml:space="preserve"> so we had to split this string to remove the Dollar sign and commas between the digits and then we converted the output into float</w:t>
+        <w:t>Revenue column has a string data type while it was representing money values (int/float for more accuracy) so we had to split this string to remove the Dollar sign and commas between the digits and then we converted the output into float</w:t>
       </w:r>
     </w:p>
     <w:p>
@@ -822,7 +812,180 @@
           <w:u w:val="single"/>
         </w:rPr>
         <w:lastRenderedPageBreak/>
-        <w:t>Linear Model:</w:t>
+        <w:t>Model</w:t>
+      </w:r>
+      <w:r>
+        <w:rPr>
+          <w:b/>
+          <w:bCs/>
+          <w:sz w:val="28"/>
+          <w:szCs w:val="28"/>
+          <w:u w:val="single"/>
+        </w:rPr>
+        <w:t xml:space="preserve"> 1</w:t>
+      </w:r>
+      <w:r>
+        <w:rPr>
+          <w:b/>
+          <w:bCs/>
+          <w:sz w:val="28"/>
+          <w:szCs w:val="28"/>
+          <w:u w:val="single"/>
+        </w:rPr>
+        <w:t>:</w:t>
+      </w:r>
+      <w:r>
+        <w:rPr>
+          <w:b/>
+          <w:bCs/>
+          <w:sz w:val="24"/>
+          <w:szCs w:val="24"/>
+        </w:rPr>
+        <w:t xml:space="preserve"> </w:t>
+      </w:r>
+    </w:p>
+    <w:p>
+      <w:r>
+        <w:t>By using ridge algorithm</w:t>
+      </w:r>
+    </w:p>
+    <w:p>
+      <w:r>
+        <w:rPr>
+          <w:noProof/>
+        </w:rPr>
+        <w:drawing>
+          <wp:inline distT="0" distB="0" distL="0" distR="0" wp14:anchorId="71060541" wp14:editId="0F047A4A">
+            <wp:extent cx="5467350" cy="1304925"/>
+            <wp:effectExtent l="0" t="0" r="0" b="9525"/>
+            <wp:docPr id="4" name="Picture 4" descr="Text&#10;&#10;Description automatically generated"/>
+            <wp:cNvGraphicFramePr>
+              <a:graphicFrameLocks xmlns:a="http://schemas.openxmlformats.org/drawingml/2006/main" noChangeAspect="1"/>
+            </wp:cNvGraphicFramePr>
+            <a:graphic xmlns:a="http://schemas.openxmlformats.org/drawingml/2006/main">
+              <a:graphicData uri="http://schemas.openxmlformats.org/drawingml/2006/picture">
+                <pic:pic xmlns:pic="http://schemas.openxmlformats.org/drawingml/2006/picture">
+                  <pic:nvPicPr>
+                    <pic:cNvPr id="4" name="Picture 4" descr="Text&#10;&#10;Description automatically generated"/>
+                    <pic:cNvPicPr/>
+                  </pic:nvPicPr>
+                  <pic:blipFill>
+                    <a:blip r:embed="rId6"/>
+                    <a:stretch>
+                      <a:fillRect/>
+                    </a:stretch>
+                  </pic:blipFill>
+                  <pic:spPr>
+                    <a:xfrm>
+                      <a:off x="0" y="0"/>
+                      <a:ext cx="5467350" cy="1304925"/>
+                    </a:xfrm>
+                    <a:prstGeom prst="rect">
+                      <a:avLst/>
+                    </a:prstGeom>
+                  </pic:spPr>
+                </pic:pic>
+              </a:graphicData>
+            </a:graphic>
+          </wp:inline>
+        </w:drawing>
+      </w:r>
+    </w:p>
+    <w:p>
+      <w:r>
+        <w:rPr>
+          <w:noProof/>
+        </w:rPr>
+        <w:drawing>
+          <wp:inline distT="0" distB="0" distL="0" distR="0" wp14:anchorId="39D41D1C" wp14:editId="196D85CE">
+            <wp:extent cx="5237018" cy="4246245"/>
+            <wp:effectExtent l="0" t="0" r="1905" b="1905"/>
+            <wp:docPr id="6" name="Picture 6" descr="Chart, scatter chart&#10;&#10;Description automatically generated"/>
+            <wp:cNvGraphicFramePr>
+              <a:graphicFrameLocks xmlns:a="http://schemas.openxmlformats.org/drawingml/2006/main" noChangeAspect="1"/>
+            </wp:cNvGraphicFramePr>
+            <a:graphic xmlns:a="http://schemas.openxmlformats.org/drawingml/2006/main">
+              <a:graphicData uri="http://schemas.openxmlformats.org/drawingml/2006/picture">
+                <pic:pic xmlns:pic="http://schemas.openxmlformats.org/drawingml/2006/picture">
+                  <pic:nvPicPr>
+                    <pic:cNvPr id="6" name="Picture 6" descr="Chart, scatter chart&#10;&#10;Description automatically generated"/>
+                    <pic:cNvPicPr/>
+                  </pic:nvPicPr>
+                  <pic:blipFill>
+                    <a:blip r:embed="rId7"/>
+                    <a:stretch>
+                      <a:fillRect/>
+                    </a:stretch>
+                  </pic:blipFill>
+                  <pic:spPr>
+                    <a:xfrm>
+                      <a:off x="0" y="0"/>
+                      <a:ext cx="5244734" cy="4252501"/>
+                    </a:xfrm>
+                    <a:prstGeom prst="rect">
+                      <a:avLst/>
+                    </a:prstGeom>
+                  </pic:spPr>
+                </pic:pic>
+              </a:graphicData>
+            </a:graphic>
+          </wp:inline>
+        </w:drawing>
+      </w:r>
+    </w:p>
+    <w:p>
+      <w:r>
+        <w:t>Blue -&gt; Test</w:t>
+      </w:r>
+    </w:p>
+    <w:p>
+      <w:r>
+        <w:t>Red -&gt; Prediction</w:t>
+      </w:r>
+    </w:p>
+    <w:p/>
+    <w:p/>
+    <w:p/>
+    <w:p/>
+    <w:p>
+      <w:pPr>
+        <w:rPr>
+          <w:b/>
+          <w:bCs/>
+          <w:sz w:val="24"/>
+          <w:szCs w:val="24"/>
+        </w:rPr>
+      </w:pPr>
+      <w:r>
+        <w:rPr>
+          <w:b/>
+          <w:bCs/>
+          <w:sz w:val="28"/>
+          <w:szCs w:val="28"/>
+          <w:u w:val="single"/>
+        </w:rPr>
+        <w:lastRenderedPageBreak/>
+        <w:t>Model</w:t>
+      </w:r>
+      <w:r>
+        <w:rPr>
+          <w:b/>
+          <w:bCs/>
+          <w:sz w:val="28"/>
+          <w:szCs w:val="28"/>
+          <w:u w:val="single"/>
+        </w:rPr>
+        <w:t xml:space="preserve"> 2</w:t>
+      </w:r>
+      <w:r>
+        <w:rPr>
+          <w:b/>
+          <w:bCs/>
+          <w:sz w:val="28"/>
+          <w:szCs w:val="28"/>
+          <w:u w:val="single"/>
+        </w:rPr>
+        <w:t>:</w:t>
       </w:r>
     </w:p>
     <w:p>
@@ -856,7 +1019,7 @@
                     <pic:cNvPicPr/>
                   </pic:nvPicPr>
                   <pic:blipFill>
-                    <a:blip r:embed="rId6"/>
+                    <a:blip r:embed="rId8"/>
                     <a:stretch>
                       <a:fillRect/>
                     </a:stretch>
@@ -898,7 +1061,7 @@
                     <pic:cNvPicPr/>
                   </pic:nvPicPr>
                   <pic:blipFill>
-                    <a:blip r:embed="rId7"/>
+                    <a:blip r:embed="rId9"/>
                     <a:stretch>
                       <a:fillRect/>
                     </a:stretch>
@@ -932,158 +1095,25 @@
     <w:p/>
     <w:p/>
     <w:p/>
-    <w:p>
-      <w:pPr>
-        <w:rPr>
-          <w:b/>
-          <w:bCs/>
-          <w:sz w:val="24"/>
-          <w:szCs w:val="24"/>
-        </w:rPr>
-      </w:pPr>
-      <w:r>
-        <w:rPr>
-          <w:b/>
-          <w:bCs/>
-          <w:sz w:val="28"/>
-          <w:szCs w:val="28"/>
-          <w:u w:val="single"/>
-        </w:rPr>
-        <w:lastRenderedPageBreak/>
-        <w:t>Ridge Model:</w:t>
-      </w:r>
-      <w:r>
-        <w:rPr>
-          <w:b/>
-          <w:bCs/>
-          <w:sz w:val="24"/>
-          <w:szCs w:val="24"/>
-        </w:rPr>
-        <w:t xml:space="preserve"> </w:t>
-      </w:r>
-    </w:p>
-    <w:p>
-      <w:r>
-        <w:t>By using ridge algorithm</w:t>
-      </w:r>
-    </w:p>
-    <w:p>
-      <w:r>
-        <w:rPr>
-          <w:noProof/>
-        </w:rPr>
-        <w:drawing>
-          <wp:inline distT="0" distB="0" distL="0" distR="0" wp14:anchorId="0F4F7882" wp14:editId="76CEBF35">
-            <wp:extent cx="5467350" cy="1304925"/>
-            <wp:effectExtent l="0" t="0" r="0" b="9525"/>
-            <wp:docPr id="4" name="Picture 4" descr="Text&#10;&#10;Description automatically generated"/>
-            <wp:cNvGraphicFramePr>
-              <a:graphicFrameLocks xmlns:a="http://schemas.openxmlformats.org/drawingml/2006/main" noChangeAspect="1"/>
-            </wp:cNvGraphicFramePr>
-            <a:graphic xmlns:a="http://schemas.openxmlformats.org/drawingml/2006/main">
-              <a:graphicData uri="http://schemas.openxmlformats.org/drawingml/2006/picture">
-                <pic:pic xmlns:pic="http://schemas.openxmlformats.org/drawingml/2006/picture">
-                  <pic:nvPicPr>
-                    <pic:cNvPr id="4" name="Picture 4" descr="Text&#10;&#10;Description automatically generated"/>
-                    <pic:cNvPicPr/>
-                  </pic:nvPicPr>
-                  <pic:blipFill>
-                    <a:blip r:embed="rId8"/>
-                    <a:stretch>
-                      <a:fillRect/>
-                    </a:stretch>
-                  </pic:blipFill>
-                  <pic:spPr>
-                    <a:xfrm>
-                      <a:off x="0" y="0"/>
-                      <a:ext cx="5467350" cy="1304925"/>
-                    </a:xfrm>
-                    <a:prstGeom prst="rect">
-                      <a:avLst/>
-                    </a:prstGeom>
-                  </pic:spPr>
-                </pic:pic>
-              </a:graphicData>
-            </a:graphic>
-          </wp:inline>
-        </w:drawing>
-      </w:r>
-    </w:p>
-    <w:p>
-      <w:r>
-        <w:rPr>
-          <w:noProof/>
-        </w:rPr>
-        <w:drawing>
-          <wp:inline distT="0" distB="0" distL="0" distR="0" wp14:anchorId="748A45FE" wp14:editId="77AC1748">
-            <wp:extent cx="5237018" cy="4246245"/>
-            <wp:effectExtent l="0" t="0" r="1905" b="1905"/>
-            <wp:docPr id="6" name="Picture 6" descr="Chart, scatter chart&#10;&#10;Description automatically generated"/>
-            <wp:cNvGraphicFramePr>
-              <a:graphicFrameLocks xmlns:a="http://schemas.openxmlformats.org/drawingml/2006/main" noChangeAspect="1"/>
-            </wp:cNvGraphicFramePr>
-            <a:graphic xmlns:a="http://schemas.openxmlformats.org/drawingml/2006/main">
-              <a:graphicData uri="http://schemas.openxmlformats.org/drawingml/2006/picture">
-                <pic:pic xmlns:pic="http://schemas.openxmlformats.org/drawingml/2006/picture">
-                  <pic:nvPicPr>
-                    <pic:cNvPr id="6" name="Picture 6" descr="Chart, scatter chart&#10;&#10;Description automatically generated"/>
-                    <pic:cNvPicPr/>
-                  </pic:nvPicPr>
-                  <pic:blipFill>
-                    <a:blip r:embed="rId9"/>
-                    <a:stretch>
-                      <a:fillRect/>
-                    </a:stretch>
-                  </pic:blipFill>
-                  <pic:spPr>
-                    <a:xfrm>
-                      <a:off x="0" y="0"/>
-                      <a:ext cx="5244734" cy="4252501"/>
-                    </a:xfrm>
-                    <a:prstGeom prst="rect">
-                      <a:avLst/>
-                    </a:prstGeom>
-                  </pic:spPr>
-                </pic:pic>
-              </a:graphicData>
-            </a:graphic>
-          </wp:inline>
-        </w:drawing>
-      </w:r>
-    </w:p>
-    <w:p>
-      <w:r>
-        <w:t>Blue -&gt; Test</w:t>
-      </w:r>
-    </w:p>
-    <w:p>
-      <w:r>
-        <w:t>Red -&gt; Prediction</w:t>
-      </w:r>
-    </w:p>
     <w:p/>
-    <w:p/>
-    <w:p/>
-    <w:p/>
-    <w:p>
-      <w:pPr>
-        <w:rPr>
-          <w:b/>
-          <w:bCs/>
-          <w:sz w:val="28"/>
-          <w:szCs w:val="28"/>
-          <w:u w:val="single"/>
-        </w:rPr>
-      </w:pPr>
-      <w:r>
-        <w:rPr>
-          <w:b/>
-          <w:bCs/>
-          <w:sz w:val="28"/>
-          <w:szCs w:val="28"/>
-          <w:u w:val="single"/>
-        </w:rPr>
-        <w:lastRenderedPageBreak/>
+    <w:p>
+      <w:pPr>
+        <w:rPr>
+          <w:b/>
+          <w:bCs/>
+          <w:sz w:val="28"/>
+          <w:szCs w:val="28"/>
+          <w:u w:val="single"/>
+        </w:rPr>
+      </w:pPr>
+      <w:r>
+        <w:rPr>
+          <w:b/>
+          <w:bCs/>
+          <w:sz w:val="28"/>
+          <w:szCs w:val="28"/>
+          <w:u w:val="single"/>
+        </w:rPr>
         <w:t>Conclusion:</w:t>
       </w:r>
     </w:p>
@@ -1127,19 +1157,7 @@
         <w:pStyle w:val="ListParagraph"/>
       </w:pPr>
       <w:r>
-        <w:t xml:space="preserve">MSE Model </w:t>
-      </w:r>
-      <w:r>
-        <w:t>2</w:t>
-      </w:r>
-      <w:r>
-        <w:t xml:space="preserve"> test =</w:t>
-      </w:r>
-      <w:r>
-        <w:t xml:space="preserve"> </w:t>
-      </w:r>
-      <w:r>
-        <w:t>1.443928263558056e+16</w:t>
+        <w:t>MSE Model 2 test = 1.443928263558056e+16</w:t>
       </w:r>
     </w:p>
     <w:p>

</xml_diff>